<commit_message>
Add A_v_req to output
</commit_message>
<xml_diff>
--- a/Concrete beam shear check ACI 318-19.docx
+++ b/Concrete beam shear check ACI 318-19.docx
@@ -150,7 +150,7 @@
           </w:tcPr>
           <w:p>
             <w:r>
-              <w:t>25</w:t>
+              <w:t>27.58</w:t>
             </w:r>
           </w:p>
         </w:tc>
@@ -195,7 +195,7 @@
           </w:tcPr>
           <w:p>
             <w:r>
-              <w:t>420</w:t>
+              <w:t>413.69</w:t>
             </w:r>
           </w:p>
         </w:tc>
@@ -240,7 +240,7 @@
           </w:tcPr>
           <w:p>
             <w:r>
-              <w:t>2500.0</w:t>
+              <w:t>155.0</w:t>
             </w:r>
           </w:p>
         </w:tc>
@@ -431,7 +431,7 @@
           </w:tcPr>
           <w:p>
             <w:r>
-              <w:t>50.0</w:t>
+              <w:t>40.64</w:t>
             </w:r>
           </w:p>
         </w:tc>
@@ -476,7 +476,7 @@
           </w:tcPr>
           <w:p>
             <w:r>
-              <w:t>20.0</w:t>
+              <w:t>25.4</w:t>
             </w:r>
           </w:p>
         </w:tc>
@@ -521,7 +521,7 @@
           </w:tcPr>
           <w:p>
             <w:r>
-              <w:t>2.5</w:t>
+              <w:t>3.81</w:t>
             </w:r>
           </w:p>
         </w:tc>
@@ -566,7 +566,7 @@
           </w:tcPr>
           <w:p>
             <w:r>
-              <w:t>0.0</w:t>
+              <w:t>5.46</w:t>
             </w:r>
           </w:p>
         </w:tc>
@@ -671,7 +671,7 @@
           </w:tcPr>
           <w:p>
             <w:r>
-              <w:t>0</w:t>
+              <w:t>0.0</w:t>
             </w:r>
           </w:p>
         </w:tc>
@@ -716,7 +716,7 @@
           </w:tcPr>
           <w:p>
             <w:r>
-              <w:t>100</w:t>
+              <w:t>167.82</w:t>
             </w:r>
           </w:p>
         </w:tc>
@@ -852,7 +852,7 @@
           </w:tcPr>
           <w:p>
             <w:r>
-              <w:t>20.0</w:t>
+              <w:t>15.0</w:t>
             </w:r>
           </w:p>
         </w:tc>
@@ -870,7 +870,7 @@
           </w:tcPr>
           <w:p>
             <w:r>
-              <w:t>23.05</w:t>
+              <w:t>17.14</w:t>
             </w:r>
           </w:p>
         </w:tc>
@@ -915,7 +915,7 @@
           </w:tcPr>
           <w:p>
             <w:r>
-              <w:t>14.4</w:t>
+              <w:t>16.51</w:t>
             </w:r>
           </w:p>
         </w:tc>
@@ -933,7 +933,7 @@
           </w:tcPr>
           <w:p>
             <w:r>
-              <w:t>46.1</w:t>
+              <w:t>34.29</w:t>
             </w:r>
           </w:p>
         </w:tc>
@@ -978,7 +978,7 @@
           </w:tcPr>
           <w:p>
             <w:r>
-              <w:t>2.83</w:t>
+              <w:t>10.47</w:t>
             </w:r>
           </w:p>
         </w:tc>
@@ -988,7 +988,7 @@
           </w:tcPr>
           <w:p>
             <w:r>
-              <w:t>1.67</w:t>
+              <w:t>2.12</w:t>
             </w:r>
           </w:p>
         </w:tc>
@@ -1153,7 +1153,7 @@
           </w:tcPr>
           <w:p>
             <w:r>
-              <w:t>6.0</w:t>
+              <w:t>10.0</w:t>
             </w:r>
           </w:p>
         </w:tc>
@@ -1198,7 +1198,7 @@
           </w:tcPr>
           <w:p>
             <w:r>
-              <w:t>20.0</w:t>
+              <w:t>15.0</w:t>
             </w:r>
           </w:p>
         </w:tc>
@@ -1243,7 +1243,7 @@
           </w:tcPr>
           <w:p>
             <w:r>
-              <w:t>46.1</w:t>
+              <w:t>34.56</w:t>
             </w:r>
           </w:p>
         </w:tc>
@@ -1288,7 +1288,52 @@
           </w:tcPr>
           <w:p>
             <w:r>
-              <w:t>1.67</w:t>
+              <w:t>2.12</w:t>
+            </w:r>
+          </w:p>
+        </w:tc>
+        <w:tc>
+          <w:tcPr>
+            <w:tcW w:type="dxa" w:w="1134"/>
+          </w:tcPr>
+          <w:p>
+            <w:r>
+              <w:t>cm²/m</w:t>
+            </w:r>
+          </w:p>
+        </w:tc>
+      </w:tr>
+      <w:tr>
+        <w:tc>
+          <w:tcPr>
+            <w:tcW w:type="dxa" w:w="6803"/>
+          </w:tcPr>
+          <w:p>
+            <w:r>
+              <w:rPr>
+                <w:b w:val="0"/>
+              </w:rPr>
+              <w:t>Required shear reinforcing</w:t>
+            </w:r>
+          </w:p>
+        </w:tc>
+        <w:tc>
+          <w:tcPr>
+            <w:tcW w:type="dxa" w:w="1134"/>
+          </w:tcPr>
+          <w:p>
+            <w:r>
+              <w:t>Av,req</w:t>
+            </w:r>
+          </w:p>
+        </w:tc>
+        <w:tc>
+          <w:tcPr>
+            <w:tcW w:type="dxa" w:w="1134"/>
+          </w:tcPr>
+          <w:p>
+            <w:r>
+              <w:t>10.42</w:t>
             </w:r>
           </w:p>
         </w:tc>
@@ -1333,7 +1378,7 @@
           </w:tcPr>
           <w:p>
             <w:r>
-              <w:t>2.83</w:t>
+              <w:t>10.47</w:t>
             </w:r>
           </w:p>
         </w:tc>
@@ -1378,7 +1423,7 @@
           </w:tcPr>
           <w:p>
             <w:r>
-              <w:t>39.1</w:t>
+              <w:t>112.29</w:t>
             </w:r>
           </w:p>
         </w:tc>
@@ -1463,51 +1508,6 @@
               <w:rPr>
                 <w:b w:val="0"/>
               </w:rPr>
-              <w:t>Total gross shear area</w:t>
-            </w:r>
-          </w:p>
-        </w:tc>
-        <w:tc>
-          <w:tcPr>
-            <w:tcW w:type="dxa" w:w="1134"/>
-          </w:tcPr>
-          <w:p>
-            <w:r>
-              <w:t>Ag</w:t>
-            </w:r>
-          </w:p>
-        </w:tc>
-        <w:tc>
-          <w:tcPr>
-            <w:tcW w:type="dxa" w:w="1134"/>
-          </w:tcPr>
-          <w:p>
-            <w:r>
-              <w:t>1000</w:t>
-            </w:r>
-          </w:p>
-        </w:tc>
-        <w:tc>
-          <w:tcPr>
-            <w:tcW w:type="dxa" w:w="1134"/>
-          </w:tcPr>
-          <w:p>
-            <w:r>
-              <w:t>cm²</w:t>
-            </w:r>
-          </w:p>
-        </w:tc>
-      </w:tr>
-      <w:tr>
-        <w:tc>
-          <w:tcPr>
-            <w:tcW w:type="dxa" w:w="6803"/>
-          </w:tcPr>
-          <w:p>
-            <w:r>
-              <w:rPr>
-                <w:b w:val="0"/>
-              </w:rPr>
               <w:t>Effective shear area</w:t>
             </w:r>
           </w:p>
@@ -1528,7 +1528,7 @@
           </w:tcPr>
           <w:p>
             <w:r>
-              <w:t>922.0</w:t>
+              <w:t>870.97</w:t>
             </w:r>
           </w:p>
         </w:tc>
@@ -1573,7 +1573,7 @@
           </w:tcPr>
           <w:p>
             <w:r>
-              <w:t>0.0</w:t>
+              <w:t>0.00247</w:t>
             </w:r>
           </w:p>
         </w:tc>
@@ -1616,7 +1616,7 @@
           </w:tcPr>
           <w:p>
             <w:r>
-              <w:t>0.843</w:t>
+              <w:t>0.923</w:t>
             </w:r>
           </w:p>
         </w:tc>
@@ -1704,7 +1704,7 @@
           </w:tcPr>
           <w:p>
             <w:r>
-              <w:t>0.83</w:t>
+              <w:t>0.87</w:t>
             </w:r>
           </w:p>
         </w:tc>
@@ -1749,7 +1749,7 @@
           </w:tcPr>
           <w:p>
             <w:r>
-              <w:t>57.42</w:t>
+              <w:t>56.97</w:t>
             </w:r>
           </w:p>
         </w:tc>
@@ -1794,7 +1794,7 @@
           </w:tcPr>
           <w:p>
             <w:r>
-              <w:t>287.09</w:t>
+              <w:t>284.85</w:t>
             </w:r>
           </w:p>
         </w:tc>
@@ -1839,7 +1839,7 @@
           </w:tcPr>
           <w:p>
             <w:r>
-              <w:t>96.52</w:t>
+              <w:t>169.26</w:t>
             </w:r>
           </w:p>
         </w:tc>
@@ -1925,7 +1925,7 @@
           </w:tcPr>
           <w:p>
             <w:r>
-              <w:t>1.04</w:t>
+              <w:t>0.99</w:t>
             </w:r>
           </w:p>
         </w:tc>
@@ -1935,7 +1935,7 @@
           </w:tcPr>
           <w:p>
             <w:r>
-              <w:t>❌</w:t>
+              <w:t>✔️</w:t>
             </w:r>
           </w:p>
         </w:tc>

</xml_diff>

<commit_message>
Detailed shear para list of forces
</commit_message>
<xml_diff>
--- a/Concrete beam shear check ACI 318-19.docx
+++ b/Concrete beam shear check ACI 318-19.docx
@@ -107,7 +107,7 @@
           </w:tcPr>
           <w:p>
             <w:r>
-              <w:t>V-10x16</w:t>
+              <w:t>101</w:t>
             </w:r>
           </w:p>
         </w:tc>
@@ -150,7 +150,7 @@
           </w:tcPr>
           <w:p>
             <w:r>
-              <w:t>27.58</w:t>
+              <w:t>25</w:t>
             </w:r>
           </w:p>
         </w:tc>
@@ -195,7 +195,7 @@
           </w:tcPr>
           <w:p>
             <w:r>
-              <w:t>413.69</w:t>
+              <w:t>420</w:t>
             </w:r>
           </w:p>
         </w:tc>
@@ -240,7 +240,7 @@
           </w:tcPr>
           <w:p>
             <w:r>
-              <w:t>155.0</w:t>
+              <w:t>2500.0</w:t>
             </w:r>
           </w:p>
         </w:tc>
@@ -431,7 +431,7 @@
           </w:tcPr>
           <w:p>
             <w:r>
-              <w:t>40.64</w:t>
+              <w:t>50.0</w:t>
             </w:r>
           </w:p>
         </w:tc>
@@ -476,7 +476,7 @@
           </w:tcPr>
           <w:p>
             <w:r>
-              <w:t>25.4</w:t>
+              <w:t>20.0</w:t>
             </w:r>
           </w:p>
         </w:tc>
@@ -521,7 +521,7 @@
           </w:tcPr>
           <w:p>
             <w:r>
-              <w:t>3.81</w:t>
+              <w:t>2.5</w:t>
             </w:r>
           </w:p>
         </w:tc>
@@ -566,7 +566,7 @@
           </w:tcPr>
           <w:p>
             <w:r>
-              <w:t>5.46</w:t>
+              <w:t>0.0</w:t>
             </w:r>
           </w:p>
         </w:tc>
@@ -671,7 +671,7 @@
           </w:tcPr>
           <w:p>
             <w:r>
-              <w:t>0.0</w:t>
+              <w:t>0</w:t>
             </w:r>
           </w:p>
         </w:tc>
@@ -716,7 +716,7 @@
           </w:tcPr>
           <w:p>
             <w:r>
-              <w:t>167.82</w:t>
+              <w:t>100</w:t>
             </w:r>
           </w:p>
         </w:tc>
@@ -852,7 +852,7 @@
           </w:tcPr>
           <w:p>
             <w:r>
-              <w:t>15.0</w:t>
+              <w:t>20.0</w:t>
             </w:r>
           </w:p>
         </w:tc>
@@ -870,7 +870,7 @@
           </w:tcPr>
           <w:p>
             <w:r>
-              <w:t>17.14</w:t>
+              <w:t>23.05</w:t>
             </w:r>
           </w:p>
         </w:tc>
@@ -915,7 +915,7 @@
           </w:tcPr>
           <w:p>
             <w:r>
-              <w:t>16.51</w:t>
+              <w:t>14.4</w:t>
             </w:r>
           </w:p>
         </w:tc>
@@ -933,7 +933,7 @@
           </w:tcPr>
           <w:p>
             <w:r>
-              <w:t>34.29</w:t>
+              <w:t>46.1</w:t>
             </w:r>
           </w:p>
         </w:tc>
@@ -978,7 +978,7 @@
           </w:tcPr>
           <w:p>
             <w:r>
-              <w:t>10.47</w:t>
+              <w:t>2.83</w:t>
             </w:r>
           </w:p>
         </w:tc>
@@ -988,7 +988,7 @@
           </w:tcPr>
           <w:p>
             <w:r>
-              <w:t>2.12</w:t>
+              <w:t>1.75</w:t>
             </w:r>
           </w:p>
         </w:tc>
@@ -1153,7 +1153,7 @@
           </w:tcPr>
           <w:p>
             <w:r>
-              <w:t>10.0</w:t>
+              <w:t>6.0</w:t>
             </w:r>
           </w:p>
         </w:tc>
@@ -1198,7 +1198,7 @@
           </w:tcPr>
           <w:p>
             <w:r>
-              <w:t>15.0</w:t>
+              <w:t>20.0</w:t>
             </w:r>
           </w:p>
         </w:tc>
@@ -1243,7 +1243,7 @@
           </w:tcPr>
           <w:p>
             <w:r>
-              <w:t>34.56</w:t>
+              <w:t>46.1</w:t>
             </w:r>
           </w:p>
         </w:tc>
@@ -1288,7 +1288,7 @@
           </w:tcPr>
           <w:p>
             <w:r>
-              <w:t>2.12</w:t>
+              <w:t>1.75</w:t>
             </w:r>
           </w:p>
         </w:tc>
@@ -1333,7 +1333,7 @@
           </w:tcPr>
           <w:p>
             <w:r>
-              <w:t>10.42</w:t>
+              <w:t>2.98</w:t>
             </w:r>
           </w:p>
         </w:tc>
@@ -1358,7 +1358,7 @@
               <w:rPr>
                 <w:b w:val="0"/>
               </w:rPr>
-              <w:t>Shear reinforcing</w:t>
+              <w:t>Defined shear reinforcing</w:t>
             </w:r>
           </w:p>
         </w:tc>
@@ -1378,7 +1378,7 @@
           </w:tcPr>
           <w:p>
             <w:r>
-              <w:t>10.47</w:t>
+              <w:t>2.83</w:t>
             </w:r>
           </w:p>
         </w:tc>
@@ -1423,7 +1423,7 @@
           </w:tcPr>
           <w:p>
             <w:r>
-              <w:t>112.29</w:t>
+              <w:t>39.1</w:t>
             </w:r>
           </w:p>
         </w:tc>
@@ -1528,7 +1528,7 @@
           </w:tcPr>
           <w:p>
             <w:r>
-              <w:t>870.97</w:t>
+              <w:t>922.0</w:t>
             </w:r>
           </w:p>
         </w:tc>
@@ -1573,7 +1573,7 @@
           </w:tcPr>
           <w:p>
             <w:r>
-              <w:t>0.00247</w:t>
+              <w:t>0.0</w:t>
             </w:r>
           </w:p>
         </w:tc>
@@ -1616,7 +1616,7 @@
           </w:tcPr>
           <w:p>
             <w:r>
-              <w:t>0.923</w:t>
+              <w:t>0.839</w:t>
             </w:r>
           </w:p>
         </w:tc>
@@ -1659,7 +1659,7 @@
           </w:tcPr>
           <w:p>
             <w:r>
-              <w:t>0</w:t>
+              <w:t>0.0</w:t>
             </w:r>
           </w:p>
         </w:tc>
@@ -1704,7 +1704,7 @@
           </w:tcPr>
           <w:p>
             <w:r>
-              <w:t>0.87</w:t>
+              <w:t>0.85</w:t>
             </w:r>
           </w:p>
         </w:tc>
@@ -1749,7 +1749,7 @@
           </w:tcPr>
           <w:p>
             <w:r>
-              <w:t>56.97</w:t>
+              <w:t>58.78</w:t>
             </w:r>
           </w:p>
         </w:tc>
@@ -1794,7 +1794,7 @@
           </w:tcPr>
           <w:p>
             <w:r>
-              <w:t>284.85</w:t>
+              <w:t>286.97</w:t>
             </w:r>
           </w:p>
         </w:tc>
@@ -1839,7 +1839,7 @@
           </w:tcPr>
           <w:p>
             <w:r>
-              <w:t>169.26</w:t>
+              <w:t>97.88</w:t>
             </w:r>
           </w:p>
         </w:tc>
@@ -1925,7 +1925,7 @@
           </w:tcPr>
           <w:p>
             <w:r>
-              <w:t>0.99</w:t>
+              <w:t>1.02</w:t>
             </w:r>
           </w:p>
         </w:tc>
@@ -1935,7 +1935,7 @@
           </w:tcPr>
           <w:p>
             <w:r>
-              <w:t>✔️</w:t>
+              <w:t>❌</w:t>
             </w:r>
           </w:p>
         </w:tc>

</xml_diff>

<commit_message>
Avance en testing de shear y flexure
</commit_message>
<xml_diff>
--- a/Concrete beam shear check ACI 318-19.docx
+++ b/Concrete beam shear check ACI 318-19.docx
@@ -230,7 +230,7 @@
           </w:tcPr>
           <w:p>
             <w:r>
-              <w:t>γc</w:t>
+              <w:t>wc</w:t>
             </w:r>
           </w:p>
         </w:tc>
@@ -566,7 +566,7 @@
           </w:tcPr>
           <w:p>
             <w:r>
-              <w:t>5.0</w:t>
+              <w:t>1.01</w:t>
             </w:r>
           </w:p>
         </w:tc>
@@ -852,7 +852,7 @@
           </w:tcPr>
           <w:p>
             <w:r>
-              <w:t>0.0</w:t>
+              <w:t>20.0</w:t>
             </w:r>
           </w:p>
         </w:tc>
@@ -870,7 +870,7 @@
           </w:tcPr>
           <w:p>
             <w:r>
-              <w:t>11.47</w:t>
+              <w:t>11.72</w:t>
             </w:r>
           </w:p>
         </w:tc>
@@ -880,7 +880,7 @@
           </w:tcPr>
           <w:p>
             <w:r>
-              <w:t>✔️</w:t>
+              <w:t>❌</w:t>
             </w:r>
           </w:p>
         </w:tc>
@@ -915,7 +915,7 @@
           </w:tcPr>
           <w:p>
             <w:r>
-              <w:t>0.0</w:t>
+              <w:t>14.4</w:t>
             </w:r>
           </w:p>
         </w:tc>
@@ -933,7 +933,7 @@
           </w:tcPr>
           <w:p>
             <w:r>
-              <w:t>22.95</w:t>
+              <w:t>23.45</w:t>
             </w:r>
           </w:p>
         </w:tc>
@@ -978,7 +978,7 @@
           </w:tcPr>
           <w:p>
             <w:r>
-              <w:t>0.0</w:t>
+              <w:t>2.83</w:t>
             </w:r>
           </w:p>
         </w:tc>
@@ -1006,7 +1006,7 @@
           </w:tcPr>
           <w:p>
             <w:r>
-              <w:t>❌</w:t>
+              <w:t>✔️</w:t>
             </w:r>
           </w:p>
         </w:tc>
@@ -1041,7 +1041,7 @@
           </w:tcPr>
           <w:p>
             <w:r>
-              <w:t>8.0</w:t>
+              <w:t>6.0</w:t>
             </w:r>
           </w:p>
         </w:tc>
@@ -1173,7 +1173,7 @@
           </w:tcPr>
           <w:p>
             <w:r>
-              <w:t>0.0</w:t>
+              <w:t>1.0</w:t>
             </w:r>
           </w:p>
         </w:tc>
@@ -1216,7 +1216,7 @@
           </w:tcPr>
           <w:p>
             <w:r>
-              <w:t>8.0</w:t>
+              <w:t>6.0</w:t>
             </w:r>
           </w:p>
         </w:tc>
@@ -1261,7 +1261,7 @@
           </w:tcPr>
           <w:p>
             <w:r>
-              <w:t>0.0</w:t>
+              <w:t>20.0</w:t>
             </w:r>
           </w:p>
         </w:tc>
@@ -1306,7 +1306,7 @@
           </w:tcPr>
           <w:p>
             <w:r>
-              <w:t>45.9</w:t>
+              <w:t>46.9</w:t>
             </w:r>
           </w:p>
         </w:tc>
@@ -1396,7 +1396,7 @@
           </w:tcPr>
           <w:p>
             <w:r>
-              <w:t>13.54</w:t>
+              <w:t>11.39</w:t>
             </w:r>
           </w:p>
         </w:tc>
@@ -1441,7 +1441,7 @@
           </w:tcPr>
           <w:p>
             <w:r>
-              <w:t>0.0</w:t>
+              <w:t>2.83</w:t>
             </w:r>
           </w:p>
         </w:tc>
@@ -1486,7 +1486,7 @@
           </w:tcPr>
           <w:p>
             <w:r>
-              <w:t>0.0</w:t>
+              <w:t>39.78</w:t>
             </w:r>
           </w:p>
         </w:tc>
@@ -1591,7 +1591,7 @@
           </w:tcPr>
           <w:p>
             <w:r>
-              <w:t>918.0</w:t>
+              <w:t>938.0</w:t>
             </w:r>
           </w:p>
         </w:tc>
@@ -1636,7 +1636,7 @@
           </w:tcPr>
           <w:p>
             <w:r>
-              <w:t>0.00545</w:t>
+              <w:t>0.00107</w:t>
             </w:r>
           </w:p>
         </w:tc>
@@ -1679,7 +1679,7 @@
           </w:tcPr>
           <w:p>
             <w:r>
-              <w:t>0.84</w:t>
+              <w:t>0.834</w:t>
             </w:r>
           </w:p>
         </w:tc>
@@ -1767,7 +1767,7 @@
           </w:tcPr>
           <w:p>
             <w:r>
-              <w:t>0.49</w:t>
+              <w:t>0.85</w:t>
             </w:r>
           </w:p>
         </w:tc>
@@ -1812,7 +1812,7 @@
           </w:tcPr>
           <w:p>
             <w:r>
-              <w:t>33.57</w:t>
+              <w:t>59.8</w:t>
             </w:r>
           </w:p>
         </w:tc>
@@ -1857,7 +1857,7 @@
           </w:tcPr>
           <w:p>
             <w:r>
-              <w:t>260.78</w:t>
+              <w:t>291.95</w:t>
             </w:r>
           </w:p>
         </w:tc>
@@ -1902,7 +1902,7 @@
           </w:tcPr>
           <w:p>
             <w:r>
-              <w:t>33.57</w:t>
+              <w:t>99.58</w:t>
             </w:r>
           </w:p>
         </w:tc>
@@ -1988,7 +1988,7 @@
           </w:tcPr>
           <w:p>
             <w:r>
-              <w:t>6.55</w:t>
+              <w:t>2.21</w:t>
             </w:r>
           </w:p>
         </w:tc>

</xml_diff>

<commit_message>
Fix shear max design,simplifiy shear design, add cirsoc shear design rebar.
</commit_message>
<xml_diff>
--- a/Concrete beam shear check ACI 318-19.docx
+++ b/Concrete beam shear check ACI 318-19.docx
@@ -870,7 +870,7 @@
           </w:tcPr>
           <w:p>
             <w:r>
-              <w:t>11.72</w:t>
+              <w:t>11.62</w:t>
             </w:r>
           </w:p>
         </w:tc>
@@ -933,7 +933,7 @@
           </w:tcPr>
           <w:p>
             <w:r>
-              <w:t>23.45</w:t>
+              <w:t>23.25</w:t>
             </w:r>
           </w:p>
         </w:tc>
@@ -988,7 +988,7 @@
           </w:tcPr>
           <w:p>
             <w:r>
-              <w:t>1.75</w:t>
+              <w:t>1.67</w:t>
             </w:r>
           </w:p>
         </w:tc>
@@ -1306,7 +1306,7 @@
           </w:tcPr>
           <w:p>
             <w:r>
-              <w:t>46.9</w:t>
+              <w:t>46.5</w:t>
             </w:r>
           </w:p>
         </w:tc>
@@ -1351,7 +1351,7 @@
           </w:tcPr>
           <w:p>
             <w:r>
-              <w:t>1.75</w:t>
+              <w:t>1.67</w:t>
             </w:r>
           </w:p>
         </w:tc>
@@ -1396,7 +1396,7 @@
           </w:tcPr>
           <w:p>
             <w:r>
-              <w:t>11.39</w:t>
+              <w:t>10.97</w:t>
             </w:r>
           </w:p>
         </w:tc>
@@ -1486,7 +1486,7 @@
           </w:tcPr>
           <w:p>
             <w:r>
-              <w:t>39.78</w:t>
+              <w:t>41.41</w:t>
             </w:r>
           </w:p>
         </w:tc>
@@ -1591,7 +1591,7 @@
           </w:tcPr>
           <w:p>
             <w:r>
-              <w:t>938.0</w:t>
+              <w:t>930.0</w:t>
             </w:r>
           </w:p>
         </w:tc>
@@ -1636,7 +1636,7 @@
           </w:tcPr>
           <w:p>
             <w:r>
-              <w:t>0.00107</w:t>
+              <w:t>0.00108</w:t>
             </w:r>
           </w:p>
         </w:tc>
@@ -1679,7 +1679,7 @@
           </w:tcPr>
           <w:p>
             <w:r>
-              <w:t>0.834</w:t>
+              <w:t>0.836</w:t>
             </w:r>
           </w:p>
         </w:tc>
@@ -1812,7 +1812,7 @@
           </w:tcPr>
           <w:p>
             <w:r>
-              <w:t>59.8</w:t>
+              <w:t>59.29</w:t>
             </w:r>
           </w:p>
         </w:tc>
@@ -1857,7 +1857,7 @@
           </w:tcPr>
           <w:p>
             <w:r>
-              <w:t>291.95</w:t>
+              <w:t>289.46</w:t>
             </w:r>
           </w:p>
         </w:tc>
@@ -1902,7 +1902,7 @@
           </w:tcPr>
           <w:p>
             <w:r>
-              <w:t>99.58</w:t>
+              <w:t>100.7</w:t>
             </w:r>
           </w:p>
         </w:tc>
@@ -1988,7 +1988,7 @@
           </w:tcPr>
           <w:p>
             <w:r>
-              <w:t>2.21</w:t>
+              <w:t>2.18</w:t>
             </w:r>
           </w:p>
         </w:tc>

</xml_diff>

<commit_message>
Termino flexure results y doc
</commit_message>
<xml_diff>
--- a/Concrete beam shear check ACI 318-19.docx
+++ b/Concrete beam shear check ACI 318-19.docx
@@ -431,7 +431,7 @@
           </w:tcPr>
           <w:p>
             <w:r>
-              <w:t>50.0</w:t>
+              <w:t>60.0</w:t>
             </w:r>
           </w:p>
         </w:tc>
@@ -566,7 +566,7 @@
           </w:tcPr>
           <w:p>
             <w:r>
-              <w:t>1.01</w:t>
+              <w:t>6.44</w:t>
             </w:r>
           </w:p>
         </w:tc>
@@ -716,7 +716,7 @@
           </w:tcPr>
           <w:p>
             <w:r>
-              <w:t>220</w:t>
+              <w:t>50</w:t>
             </w:r>
           </w:p>
         </w:tc>
@@ -852,7 +852,7 @@
           </w:tcPr>
           <w:p>
             <w:r>
-              <w:t>20.0</w:t>
+              <w:t>0.0</w:t>
             </w:r>
           </w:p>
         </w:tc>
@@ -870,7 +870,7 @@
           </w:tcPr>
           <w:p>
             <w:r>
-              <w:t>11.62</w:t>
+              <w:t>27.16</w:t>
             </w:r>
           </w:p>
         </w:tc>
@@ -880,7 +880,7 @@
           </w:tcPr>
           <w:p>
             <w:r>
-              <w:t>❌</w:t>
+              <w:t>✔️</w:t>
             </w:r>
           </w:p>
         </w:tc>
@@ -915,7 +915,7 @@
           </w:tcPr>
           <w:p>
             <w:r>
-              <w:t>14.4</w:t>
+              <w:t>0.0</w:t>
             </w:r>
           </w:p>
         </w:tc>
@@ -933,7 +933,7 @@
           </w:tcPr>
           <w:p>
             <w:r>
-              <w:t>23.25</w:t>
+              <w:t>54.32</w:t>
             </w:r>
           </w:p>
         </w:tc>
@@ -978,7 +978,7 @@
           </w:tcPr>
           <w:p>
             <w:r>
-              <w:t>2.83</w:t>
+              <w:t>0.0</w:t>
             </w:r>
           </w:p>
         </w:tc>
@@ -1006,7 +1006,7 @@
           </w:tcPr>
           <w:p>
             <w:r>
-              <w:t>✔️</w:t>
+              <w:t>❌</w:t>
             </w:r>
           </w:p>
         </w:tc>
@@ -1041,7 +1041,7 @@
           </w:tcPr>
           <w:p>
             <w:r>
-              <w:t>6.0</w:t>
+              <w:t>0.0</w:t>
             </w:r>
           </w:p>
         </w:tc>
@@ -1051,7 +1051,7 @@
           </w:tcPr>
           <w:p>
             <w:r>
-              <w:t>10</w:t>
+              <w:t>0</w:t>
             </w:r>
           </w:p>
         </w:tc>
@@ -1069,7 +1069,7 @@
           </w:tcPr>
           <w:p>
             <w:r>
-              <w:t>❌</w:t>
+              <w:t>✔️</w:t>
             </w:r>
           </w:p>
         </w:tc>
@@ -1173,7 +1173,7 @@
           </w:tcPr>
           <w:p>
             <w:r>
-              <w:t>1.0</w:t>
+              <w:t>0.0</w:t>
             </w:r>
           </w:p>
         </w:tc>
@@ -1216,7 +1216,7 @@
           </w:tcPr>
           <w:p>
             <w:r>
-              <w:t>6.0</w:t>
+              <w:t>0.0</w:t>
             </w:r>
           </w:p>
         </w:tc>
@@ -1261,7 +1261,7 @@
           </w:tcPr>
           <w:p>
             <w:r>
-              <w:t>20.0</w:t>
+              <w:t>0.0</w:t>
             </w:r>
           </w:p>
         </w:tc>
@@ -1306,7 +1306,7 @@
           </w:tcPr>
           <w:p>
             <w:r>
-              <w:t>46.5</w:t>
+              <w:t>54.317142857142855</w:t>
             </w:r>
           </w:p>
         </w:tc>
@@ -1396,7 +1396,7 @@
           </w:tcPr>
           <w:p>
             <w:r>
-              <w:t>10.97</w:t>
+              <w:t>1.67</w:t>
             </w:r>
           </w:p>
         </w:tc>
@@ -1441,7 +1441,7 @@
           </w:tcPr>
           <w:p>
             <w:r>
-              <w:t>2.83</w:t>
+              <w:t>0.0</w:t>
             </w:r>
           </w:p>
         </w:tc>
@@ -1486,7 +1486,7 @@
           </w:tcPr>
           <w:p>
             <w:r>
-              <w:t>41.41</w:t>
+              <w:t>0.0</w:t>
             </w:r>
           </w:p>
         </w:tc>
@@ -1591,7 +1591,7 @@
           </w:tcPr>
           <w:p>
             <w:r>
-              <w:t>930.0</w:t>
+              <w:t>1086.34</w:t>
             </w:r>
           </w:p>
         </w:tc>
@@ -1636,7 +1636,7 @@
           </w:tcPr>
           <w:p>
             <w:r>
-              <w:t>0.00108</w:t>
+              <w:t>0.00593</w:t>
             </w:r>
           </w:p>
         </w:tc>
@@ -1679,7 +1679,7 @@
           </w:tcPr>
           <w:p>
             <w:r>
-              <w:t>0.836</w:t>
+              <w:t>0.794</w:t>
             </w:r>
           </w:p>
         </w:tc>
@@ -1767,7 +1767,7 @@
           </w:tcPr>
           <w:p>
             <w:r>
-              <w:t>0.85</w:t>
+              <w:t>0.47</w:t>
             </w:r>
           </w:p>
         </w:tc>
@@ -1812,7 +1812,7 @@
           </w:tcPr>
           <w:p>
             <w:r>
-              <w:t>59.29</w:t>
+              <w:t>38.64</w:t>
             </w:r>
           </w:p>
         </w:tc>
@@ -1857,7 +1857,7 @@
           </w:tcPr>
           <w:p>
             <w:r>
-              <w:t>289.46</w:t>
+              <w:t>307.51</w:t>
             </w:r>
           </w:p>
         </w:tc>
@@ -1902,7 +1902,7 @@
           </w:tcPr>
           <w:p>
             <w:r>
-              <w:t>100.7</w:t>
+              <w:t>38.64</w:t>
             </w:r>
           </w:p>
         </w:tc>
@@ -1962,11 +1962,13 @@
         <w:tc>
           <w:tcPr>
             <w:tcW w:type="dxa" w:w="6803"/>
+            <w:shd w:fill="FFC7CE"/>
           </w:tcPr>
           <w:p>
             <w:r>
               <w:rPr>
                 <w:b w:val="0"/>
+                <w:color w:val="9C0006"/>
               </w:rPr>
               <w:t>Demand Capacity Ratio</w:t>
             </w:r>
@@ -1975,9 +1977,13 @@
         <w:tc>
           <w:tcPr>
             <w:tcW w:type="dxa" w:w="1134"/>
+            <w:shd w:fill="FFC7CE"/>
           </w:tcPr>
           <w:p>
             <w:r>
+              <w:rPr>
+                <w:color w:val="9C0006"/>
+              </w:rPr>
               <w:t>DCR</w:t>
             </w:r>
           </w:p>
@@ -1985,19 +1991,27 @@
         <w:tc>
           <w:tcPr>
             <w:tcW w:type="dxa" w:w="1134"/>
+            <w:shd w:fill="FFC7CE"/>
           </w:tcPr>
           <w:p>
             <w:r>
-              <w:t>2.18</w:t>
+              <w:rPr>
+                <w:color w:val="9C0006"/>
+              </w:rPr>
+              <w:t>1.29</w:t>
             </w:r>
           </w:p>
         </w:tc>
         <w:tc>
           <w:tcPr>
             <w:tcW w:type="dxa" w:w="1134"/>
+            <w:shd w:fill="FFC7CE"/>
           </w:tcPr>
           <w:p>
             <w:r>
+              <w:rPr>
+                <w:color w:val="9C0006"/>
+              </w:rPr>
               <w:t>❌</w:t>
             </w:r>
           </w:p>

</xml_diff>